<commit_message>
20241205 finifhs coding, need to test
</commit_message>
<xml_diff>
--- a/doc/Assignment_04_AccountsGui_new.docx
+++ b/doc/Assignment_04_AccountsGui_new.docx
@@ -1,10 +1,11 @@
 
 <file path=word/document.xml><?xml version="1.0" encoding="utf-8"?>
-<w:document xmlns:wpc="http://schemas.microsoft.com/office/word/2010/wordprocessingCanvas" xmlns:cx="http://schemas.microsoft.com/office/drawing/2014/chartex" xmlns:cx1="http://schemas.microsoft.com/office/drawing/2015/9/8/chartex" xmlns:cx2="http://schemas.microsoft.com/office/drawing/2015/10/21/chartex" xmlns:cx3="http://schemas.microsoft.com/office/drawing/2016/5/9/chartex" xmlns:cx4="http://schemas.microsoft.com/office/drawing/2016/5/10/chartex" xmlns:cx5="http://schemas.microsoft.com/office/drawing/2016/5/11/chartex" xmlns:cx6="http://schemas.microsoft.com/office/drawing/2016/5/12/chartex" xmlns:cx7="http://schemas.microsoft.com/office/drawing/2016/5/13/chartex" xmlns:cx8="http://schemas.microsoft.com/office/drawing/2016/5/14/chartex" xmlns:mc="http://schemas.openxmlformats.org/markup-compatibility/2006" xmlns:aink="http://schemas.microsoft.com/office/drawing/2016/ink" xmlns:am3d="http://schemas.microsoft.com/office/drawing/2017/model3d" xmlns:o="urn:schemas-microsoft-com:office:office" xmlns:r="http://schemas.openxmlformats.org/officeDocument/2006/relationships" xmlns:m="http://schemas.openxmlformats.org/officeDocument/2006/math" xmlns:v="urn:schemas-microsoft-com:vml" xmlns:wp14="http://schemas.microsoft.com/office/word/2010/wordprocessingDrawing" xmlns:wp="http://schemas.openxmlformats.org/drawingml/2006/wordprocessingDrawing" xmlns:w10="urn:schemas-microsoft-com:office:word" xmlns:w="http://schemas.openxmlformats.org/wordprocessingml/2006/main" xmlns:w14="http://schemas.microsoft.com/office/word/2010/wordml" xmlns:w15="http://schemas.microsoft.com/office/word/2012/wordml" xmlns:w16cex="http://schemas.microsoft.com/office/word/2018/wordml/cex" xmlns:w16cid="http://schemas.microsoft.com/office/word/2016/wordml/cid" xmlns:w16="http://schemas.microsoft.com/office/word/2018/wordml" xmlns:w16sdtdh="http://schemas.microsoft.com/office/word/2020/wordml/sdtdatahash" xmlns:w16se="http://schemas.microsoft.com/office/word/2015/wordml/symex" xmlns:wpg="http://schemas.microsoft.com/office/word/2010/wordprocessingGroup" xmlns:wpi="http://schemas.microsoft.com/office/word/2010/wordprocessingInk" xmlns:wne="http://schemas.microsoft.com/office/word/2006/wordml" xmlns:wps="http://schemas.microsoft.com/office/word/2010/wordprocessingShape" mc:Ignorable="w14 w15 w16se w16cid w16 w16cex w16sdtdh wp14">
+<w:document xmlns:wpc="http://schemas.microsoft.com/office/word/2010/wordprocessingCanvas" xmlns:cx="http://schemas.microsoft.com/office/drawing/2014/chartex" xmlns:cx1="http://schemas.microsoft.com/office/drawing/2015/9/8/chartex" xmlns:cx2="http://schemas.microsoft.com/office/drawing/2015/10/21/chartex" xmlns:cx3="http://schemas.microsoft.com/office/drawing/2016/5/9/chartex" xmlns:cx4="http://schemas.microsoft.com/office/drawing/2016/5/10/chartex" xmlns:cx5="http://schemas.microsoft.com/office/drawing/2016/5/11/chartex" xmlns:cx6="http://schemas.microsoft.com/office/drawing/2016/5/12/chartex" xmlns:cx7="http://schemas.microsoft.com/office/drawing/2016/5/13/chartex" xmlns:cx8="http://schemas.microsoft.com/office/drawing/2016/5/14/chartex" xmlns:mc="http://schemas.openxmlformats.org/markup-compatibility/2006" xmlns:aink="http://schemas.microsoft.com/office/drawing/2016/ink" xmlns:am3d="http://schemas.microsoft.com/office/drawing/2017/model3d" xmlns:o="urn:schemas-microsoft-com:office:office" xmlns:oel="http://schemas.microsoft.com/office/2019/extlst" xmlns:r="http://schemas.openxmlformats.org/officeDocument/2006/relationships" xmlns:m="http://schemas.openxmlformats.org/officeDocument/2006/math" xmlns:v="urn:schemas-microsoft-com:vml" xmlns:wp14="http://schemas.microsoft.com/office/word/2010/wordprocessingDrawing" xmlns:wp="http://schemas.openxmlformats.org/drawingml/2006/wordprocessingDrawing" xmlns:w10="urn:schemas-microsoft-com:office:word" xmlns:w="http://schemas.openxmlformats.org/wordprocessingml/2006/main" xmlns:w14="http://schemas.microsoft.com/office/word/2010/wordml" xmlns:w15="http://schemas.microsoft.com/office/word/2012/wordml" xmlns:w16cex="http://schemas.microsoft.com/office/word/2018/wordml/cex" xmlns:w16cid="http://schemas.microsoft.com/office/word/2016/wordml/cid" xmlns:w16="http://schemas.microsoft.com/office/word/2018/wordml" xmlns:w16du="http://schemas.microsoft.com/office/word/2023/wordml/word16du" xmlns:w16sdtdh="http://schemas.microsoft.com/office/word/2020/wordml/sdtdatahash" xmlns:w16se="http://schemas.microsoft.com/office/word/2015/wordml/symex" xmlns:wpg="http://schemas.microsoft.com/office/word/2010/wordprocessingGroup" xmlns:wpi="http://schemas.microsoft.com/office/word/2010/wordprocessingInk" xmlns:wne="http://schemas.microsoft.com/office/word/2006/wordml" xmlns:wps="http://schemas.microsoft.com/office/word/2010/wordprocessingShape" mc:Ignorable="w14 w15 w16se w16cid w16 w16cex w16sdtdh w16du wp14">
   <w:body>
     <w:p>
       <w:pPr>
         <w:pStyle w:val="Title"/>
+        <w:ind w:firstLineChars="100" w:firstLine="525"/>
       </w:pPr>
       <w:r>
         <w:t>Programming II</w:t>
@@ -362,7 +363,7 @@
                 <v:stroke joinstyle="miter"/>
                 <v:path gradientshapeok="t" o:connecttype="rect"/>
               </v:shapetype>
-              <v:shape id="Text Box 5" o:spid="_x0000_s1026" type="#_x0000_t202" style="position:absolute;margin-left:78.55pt;margin-top:.6pt;width:129.75pt;height:42.75pt;z-index:251691008;visibility:visible;mso-wrap-style:square;mso-width-percent:0;mso-height-percent:0;mso-wrap-distance-left:9pt;mso-wrap-distance-top:0;mso-wrap-distance-right:9pt;mso-wrap-distance-bottom:0;mso-position-horizontal:right;mso-position-horizontal-relative:margin;mso-position-vertical:absolute;mso-position-vertical-relative:text;mso-width-percent:0;mso-height-percent:0;mso-width-relative:margin;mso-height-relative:margin;v-text-anchor:top" o:gfxdata="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" fillcolor="white [3201]" strokeweight=".5pt">
+              <v:shape id="Text Box 5" o:spid="_x0000_s1026" type="#_x0000_t202" style="position:absolute;margin-left:78.55pt;margin-top:.6pt;width:129.75pt;height:42.75pt;z-index:251691008;visibility:visible;mso-wrap-style:square;mso-width-percent:0;mso-height-percent:0;mso-wrap-distance-left:9pt;mso-wrap-distance-top:0;mso-wrap-distance-right:9pt;mso-wrap-distance-bottom:0;mso-position-horizontal:right;mso-position-horizontal-relative:margin;mso-position-vertical:absolute;mso-position-vertical-relative:text;mso-width-percent:0;mso-height-percent:0;mso-width-relative:margin;mso-height-relative:margin;v-text-anchor:top" o:gfxdata="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" fillcolor="white [3201]" strokeweight=".5pt">
                 <v:textbox>
                   <w:txbxContent>
                     <w:p>
@@ -5373,15 +5374,7 @@
         <w:t>Time starts on the zero minute of the zero hour of the first day of the first month of the zero year.</w:t>
       </w:r>
       <w:r>
-        <w:t xml:space="preserve"> </w:t>
-      </w:r>
-      <w:proofErr w:type="gramStart"/>
-      <w:r>
-        <w:t>i.e.</w:t>
-      </w:r>
-      <w:proofErr w:type="gramEnd"/>
-      <w:r>
-        <w:t xml:space="preserve"> 0 minute will be </w:t>
+        <w:t xml:space="preserve"> i.e. 0 minute will be </w:t>
       </w:r>
       <w:r>
         <w:rPr>
@@ -13961,7 +13954,7 @@
           </mc:Choice>
           <mc:Fallback>
             <w:pict>
-              <v:rect w14:anchorId="67B8F7CD" id="Rectangle 2" o:spid="_x0000_s1027" style="position:absolute;margin-left:265.8pt;margin-top:13.1pt;width:176pt;height:52pt;z-index:251688960;visibility:visible;mso-wrap-style:square;mso-width-percent:0;mso-height-percent:0;mso-wrap-distance-left:9pt;mso-wrap-distance-top:0;mso-wrap-distance-right:9pt;mso-wrap-distance-bottom:0;mso-position-horizontal:absolute;mso-position-horizontal-relative:text;mso-position-vertical:absolute;mso-position-vertical-relative:text;mso-width-percent:0;mso-height-percent:0;mso-width-relative:margin;mso-height-relative:margin;v-text-anchor:middle" o:gfxdata="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" filled="f" strokecolor="black [3213]" strokeweight=".5pt">
+              <v:rect w14:anchorId="67B8F7CD" id="Rectangle 2" o:spid="_x0000_s1027" style="position:absolute;margin-left:265.8pt;margin-top:13.1pt;width:176pt;height:52pt;z-index:251688960;visibility:visible;mso-wrap-style:square;mso-width-percent:0;mso-height-percent:0;mso-wrap-distance-left:9pt;mso-wrap-distance-top:0;mso-wrap-distance-right:9pt;mso-wrap-distance-bottom:0;mso-position-horizontal:absolute;mso-position-horizontal-relative:text;mso-position-vertical:absolute;mso-position-vertical-relative:text;mso-width-percent:0;mso-height-percent:0;mso-width-relative:margin;mso-height-relative:margin;v-text-anchor:middle" o:gfxdata="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" filled="f" strokecolor="black [3213]" strokeweight=".5pt">
                 <v:textbox>
                   <w:txbxContent>
                     <w:p>
@@ -15273,25 +15266,25 @@
           <w:i/>
           <w:iCs/>
         </w:rPr>
-        <w:t xml:space="preserve"> because it is not meant to be called </w:t>
-      </w:r>
-      <w:proofErr w:type="spellStart"/>
-      <w:r>
-        <w:rPr>
+        <w:t xml:space="preserve"> because it is not meant to be called directly</w:t>
+      </w:r>
+      <w:r>
+        <w:rPr>
+          <w:rFonts w:hint="eastAsia"/>
           <w:bCs/>
           <w:i/>
           <w:iCs/>
-        </w:rPr>
-        <w:t>directlybut</w:t>
-      </w:r>
-      <w:proofErr w:type="spellEnd"/>
+          <w:lang w:eastAsia="zh-CN"/>
+        </w:rPr>
+        <w:t xml:space="preserve"> </w:t>
+      </w:r>
       <w:r>
         <w:rPr>
           <w:bCs/>
           <w:i/>
           <w:iCs/>
         </w:rPr>
-        <w:t xml:space="preserve"> tot be called by the child classes of this class</w:t>
+        <w:t>but tot be called by the child classes of this class</w:t>
       </w:r>
       <w:r>
         <w:rPr>
@@ -15999,7 +15992,7 @@
           </mc:Choice>
           <mc:Fallback>
             <w:pict>
-              <v:rect w14:anchorId="332CAC29" id="Rectangle 3" o:spid="_x0000_s1028" style="position:absolute;left:0;text-align:left;margin-left:95.3pt;margin-top:.95pt;width:146.5pt;height:51.95pt;z-index:251684864;visibility:visible;mso-wrap-style:square;mso-width-percent:0;mso-height-percent:0;mso-wrap-distance-left:9pt;mso-wrap-distance-top:0;mso-wrap-distance-right:9pt;mso-wrap-distance-bottom:0;mso-position-horizontal:right;mso-position-horizontal-relative:margin;mso-position-vertical:absolute;mso-position-vertical-relative:text;mso-width-percent:0;mso-height-percent:0;mso-width-relative:margin;mso-height-relative:margin;v-text-anchor:middle" o:gfxdata="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" filled="f" strokecolor="black [3213]">
+              <v:rect w14:anchorId="332CAC29" id="Rectangle 3" o:spid="_x0000_s1028" style="position:absolute;left:0;text-align:left;margin-left:95.3pt;margin-top:.95pt;width:146.5pt;height:51.95pt;z-index:251684864;visibility:visible;mso-wrap-style:square;mso-width-percent:0;mso-height-percent:0;mso-wrap-distance-left:9pt;mso-wrap-distance-top:0;mso-wrap-distance-right:9pt;mso-wrap-distance-bottom:0;mso-position-horizontal:right;mso-position-horizontal-relative:margin;mso-position-vertical:absolute;mso-position-vertical-relative:text;mso-width-percent:0;mso-height-percent:0;mso-width-relative:margin;mso-height-relative:margin;v-text-anchor:middle" o:gfxdata="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" filled="f" strokecolor="black [3213]">
                 <v:textbox>
                   <w:txbxContent>
                     <w:p>
@@ -17110,15 +17103,7 @@
         <w:t xml:space="preserve">. </w:t>
       </w:r>
       <w:r>
-        <w:t xml:space="preserve">There are two class variables </w:t>
-      </w:r>
-      <w:proofErr w:type="gramStart"/>
-      <w:r>
-        <w:t>i.e.</w:t>
-      </w:r>
-      <w:proofErr w:type="gramEnd"/>
-      <w:r>
-        <w:t xml:space="preserve"> variables that are shared but all the objects of this class. </w:t>
+        <w:t xml:space="preserve">There are two class variables i.e. variables that are shared but all the objects of this class. </w:t>
       </w:r>
       <w:r>
         <w:t>A short description of the class members is given below:</w:t>
@@ -18656,7 +18641,7 @@
           </mc:Choice>
           <mc:Fallback>
             <w:pict>
-              <v:rect w14:anchorId="7DB5A477" id="Rectangle 1" o:spid="_x0000_s1029" style="position:absolute;left:0;text-align:left;margin-left:139.55pt;margin-top:30.2pt;width:190.75pt;height:60.75pt;z-index:251682816;visibility:visible;mso-wrap-style:square;mso-height-percent:0;mso-wrap-distance-left:9pt;mso-wrap-distance-top:0;mso-wrap-distance-right:9pt;mso-wrap-distance-bottom:0;mso-position-horizontal:right;mso-position-horizontal-relative:margin;mso-position-vertical:absolute;mso-position-vertical-relative:text;mso-height-percent:0;mso-height-relative:margin;v-text-anchor:middle" o:gfxdata="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" filled="f" strokecolor="black [3213]" strokeweight="1pt">
+              <v:rect w14:anchorId="7DB5A477" id="Rectangle 1" o:spid="_x0000_s1029" style="position:absolute;left:0;text-align:left;margin-left:139.55pt;margin-top:30.2pt;width:190.75pt;height:60.75pt;z-index:251682816;visibility:visible;mso-wrap-style:square;mso-height-percent:0;mso-wrap-distance-left:9pt;mso-wrap-distance-top:0;mso-wrap-distance-right:9pt;mso-wrap-distance-bottom:0;mso-position-horizontal:right;mso-position-horizontal-relative:margin;mso-position-vertical:absolute;mso-position-vertical-relative:text;mso-height-percent:0;mso-height-relative:margin;v-text-anchor:middle" o:gfxdata="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" filled="f" strokecolor="black [3213]" strokeweight="1pt">
                 <v:textbox>
                   <w:txbxContent>
                     <w:p>
@@ -19044,6 +19029,26 @@
         </w:rPr>
         <w:t xml:space="preserve"> needs the name of the person, the amount and true (success of the operation)</w:t>
       </w:r>
+      <w:r>
+        <w:rPr>
+          <w:rFonts w:ascii="Cascadia Mono" w:hAnsi="Cascadia Mono" w:cs="Cascadia Mono"/>
+          <w:color w:val="0000FF"/>
+          <w:sz w:val="19"/>
+          <w:szCs w:val="19"/>
+          <w:highlight w:val="white"/>
+          <w:lang w:val="en-US"/>
+        </w:rPr>
+        <w:t xml:space="preserve"> </w:t>
+      </w:r>
+      <w:proofErr w:type="spellStart"/>
+      <w:r>
+        <w:rPr>
+          <w:bCs/>
+          <w:lang w:val="en-US"/>
+        </w:rPr>
+        <w:t>OnTransactionOccur</w:t>
+      </w:r>
+      <w:proofErr w:type="spellEnd"/>
     </w:p>
     <w:p>
       <w:pPr>
@@ -20201,7 +20206,7 @@
           </mc:Choice>
           <mc:Fallback>
             <w:pict>
-              <v:rect w14:anchorId="5565D5D1" id="Rectangle 4" o:spid="_x0000_s1030" style="position:absolute;left:0;text-align:left;margin-left:142.55pt;margin-top:16.5pt;width:193.75pt;height:45.75pt;z-index:251686912;visibility:visible;mso-wrap-style:square;mso-width-percent:0;mso-height-percent:0;mso-wrap-distance-left:9pt;mso-wrap-distance-top:0;mso-wrap-distance-right:9pt;mso-wrap-distance-bottom:0;mso-position-horizontal:right;mso-position-horizontal-relative:margin;mso-position-vertical:absolute;mso-position-vertical-relative:text;mso-width-percent:0;mso-height-percent:0;mso-width-relative:margin;mso-height-relative:margin;v-text-anchor:middle" o:gfxdata="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" filled="f" strokecolor="black [3213]" strokeweight="1pt">
+              <v:rect w14:anchorId="5565D5D1" id="Rectangle 4" o:spid="_x0000_s1030" style="position:absolute;left:0;text-align:left;margin-left:142.55pt;margin-top:16.5pt;width:193.75pt;height:45.75pt;z-index:251686912;visibility:visible;mso-wrap-style:square;mso-width-percent:0;mso-height-percent:0;mso-wrap-distance-left:9pt;mso-wrap-distance-top:0;mso-wrap-distance-right:9pt;mso-wrap-distance-bottom:0;mso-position-horizontal:right;mso-position-horizontal-relative:margin;mso-position-vertical:absolute;mso-position-vertical-relative:text;mso-width-percent:0;mso-height-percent:0;mso-width-relative:margin;mso-height-relative:margin;v-text-anchor:middle" o:gfxdata="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" filled="f" strokecolor="black [3213]" strokeweight="1pt">
                 <v:textbox>
                   <w:txbxContent>
                     <w:p>
@@ -27537,7 +27542,29 @@
           <w:szCs w:val="19"/>
           <w:lang w:bidi="hi-IN"/>
         </w:rPr>
-        <w:t>"Mayy"</w:t>
+        <w:t>"</w:t>
+      </w:r>
+      <w:proofErr w:type="spellStart"/>
+      <w:r>
+        <w:rPr>
+          <w:rFonts w:ascii="Consolas" w:hAnsi="Consolas" w:cs="Consolas"/>
+          <w:color w:val="A31515"/>
+          <w:sz w:val="19"/>
+          <w:szCs w:val="19"/>
+          <w:lang w:bidi="hi-IN"/>
+        </w:rPr>
+        <w:t>Mayy</w:t>
+      </w:r>
+      <w:proofErr w:type="spellEnd"/>
+      <w:r>
+        <w:rPr>
+          <w:rFonts w:ascii="Consolas" w:hAnsi="Consolas" w:cs="Consolas"/>
+          <w:color w:val="A31515"/>
+          <w:sz w:val="19"/>
+          <w:szCs w:val="19"/>
+          <w:lang w:bidi="hi-IN"/>
+        </w:rPr>
+        <w:t>"</w:t>
       </w:r>
       <w:r>
         <w:rPr>
@@ -27778,7 +27805,29 @@
           <w:szCs w:val="19"/>
           <w:lang w:bidi="hi-IN"/>
         </w:rPr>
-        <w:t xml:space="preserve"> VisaAccount());              </w:t>
+        <w:t xml:space="preserve"> </w:t>
+      </w:r>
+      <w:proofErr w:type="spellStart"/>
+      <w:r>
+        <w:rPr>
+          <w:rFonts w:ascii="Consolas" w:hAnsi="Consolas" w:cs="Consolas"/>
+          <w:color w:val="000000"/>
+          <w:sz w:val="19"/>
+          <w:szCs w:val="19"/>
+          <w:lang w:bidi="hi-IN"/>
+        </w:rPr>
+        <w:t>VisaAccount</w:t>
+      </w:r>
+      <w:proofErr w:type="spellEnd"/>
+      <w:r>
+        <w:rPr>
+          <w:rFonts w:ascii="Consolas" w:hAnsi="Consolas" w:cs="Consolas"/>
+          <w:color w:val="000000"/>
+          <w:sz w:val="19"/>
+          <w:szCs w:val="19"/>
+          <w:lang w:bidi="hi-IN"/>
+        </w:rPr>
+        <w:t xml:space="preserve">());              </w:t>
       </w:r>
       <w:r>
         <w:rPr>
@@ -29408,7 +29457,29 @@
           <w:szCs w:val="19"/>
           <w:lang w:bidi="hi-IN"/>
         </w:rPr>
-        <w:t>"Mayy"</w:t>
+        <w:t>"</w:t>
+      </w:r>
+      <w:proofErr w:type="spellStart"/>
+      <w:r>
+        <w:rPr>
+          <w:rFonts w:ascii="Consolas" w:hAnsi="Consolas" w:cs="Consolas"/>
+          <w:color w:val="A31515"/>
+          <w:sz w:val="19"/>
+          <w:szCs w:val="19"/>
+          <w:lang w:bidi="hi-IN"/>
+        </w:rPr>
+        <w:t>Mayy</w:t>
+      </w:r>
+      <w:proofErr w:type="spellEnd"/>
+      <w:r>
+        <w:rPr>
+          <w:rFonts w:ascii="Consolas" w:hAnsi="Consolas" w:cs="Consolas"/>
+          <w:color w:val="A31515"/>
+          <w:sz w:val="19"/>
+          <w:szCs w:val="19"/>
+          <w:lang w:bidi="hi-IN"/>
+        </w:rPr>
+        <w:t>"</w:t>
       </w:r>
       <w:r>
         <w:rPr>
@@ -32920,7 +32991,29 @@
           <w:szCs w:val="19"/>
           <w:lang w:bidi="hi-IN"/>
         </w:rPr>
-        <w:t>"Mayy"</w:t>
+        <w:t>"</w:t>
+      </w:r>
+      <w:proofErr w:type="spellStart"/>
+      <w:r>
+        <w:rPr>
+          <w:rFonts w:ascii="Consolas" w:hAnsi="Consolas" w:cs="Consolas"/>
+          <w:color w:val="A31515"/>
+          <w:sz w:val="19"/>
+          <w:szCs w:val="19"/>
+          <w:lang w:bidi="hi-IN"/>
+        </w:rPr>
+        <w:t>Mayy</w:t>
+      </w:r>
+      <w:proofErr w:type="spellEnd"/>
+      <w:r>
+        <w:rPr>
+          <w:rFonts w:ascii="Consolas" w:hAnsi="Consolas" w:cs="Consolas"/>
+          <w:color w:val="A31515"/>
+          <w:sz w:val="19"/>
+          <w:szCs w:val="19"/>
+          <w:lang w:bidi="hi-IN"/>
+        </w:rPr>
+        <w:t>"</w:t>
       </w:r>
       <w:r>
         <w:rPr>
@@ -45806,7 +45899,7 @@
 </file>
 
 <file path=word/endnotes.xml><?xml version="1.0" encoding="utf-8"?>
-<w:endnotes xmlns:wpc="http://schemas.microsoft.com/office/word/2010/wordprocessingCanvas" xmlns:cx="http://schemas.microsoft.com/office/drawing/2014/chartex" xmlns:cx1="http://schemas.microsoft.com/office/drawing/2015/9/8/chartex" xmlns:cx2="http://schemas.microsoft.com/office/drawing/2015/10/21/chartex" xmlns:cx3="http://schemas.microsoft.com/office/drawing/2016/5/9/chartex" xmlns:cx4="http://schemas.microsoft.com/office/drawing/2016/5/10/chartex" xmlns:cx5="http://schemas.microsoft.com/office/drawing/2016/5/11/chartex" xmlns:cx6="http://schemas.microsoft.com/office/drawing/2016/5/12/chartex" xmlns:cx7="http://schemas.microsoft.com/office/drawing/2016/5/13/chartex" xmlns:cx8="http://schemas.microsoft.com/office/drawing/2016/5/14/chartex" xmlns:mc="http://schemas.openxmlformats.org/markup-compatibility/2006" xmlns:aink="http://schemas.microsoft.com/office/drawing/2016/ink" xmlns:am3d="http://schemas.microsoft.com/office/drawing/2017/model3d" xmlns:o="urn:schemas-microsoft-com:office:office" xmlns:r="http://schemas.openxmlformats.org/officeDocument/2006/relationships" xmlns:m="http://schemas.openxmlformats.org/officeDocument/2006/math" xmlns:v="urn:schemas-microsoft-com:vml" xmlns:wp14="http://schemas.microsoft.com/office/word/2010/wordprocessingDrawing" xmlns:wp="http://schemas.openxmlformats.org/drawingml/2006/wordprocessingDrawing" xmlns:w10="urn:schemas-microsoft-com:office:word" xmlns:w="http://schemas.openxmlformats.org/wordprocessingml/2006/main" xmlns:w14="http://schemas.microsoft.com/office/word/2010/wordml" xmlns:w15="http://schemas.microsoft.com/office/word/2012/wordml" xmlns:w16cex="http://schemas.microsoft.com/office/word/2018/wordml/cex" xmlns:w16cid="http://schemas.microsoft.com/office/word/2016/wordml/cid" xmlns:w16="http://schemas.microsoft.com/office/word/2018/wordml" xmlns:w16sdtdh="http://schemas.microsoft.com/office/word/2020/wordml/sdtdatahash" xmlns:w16se="http://schemas.microsoft.com/office/word/2015/wordml/symex" xmlns:wpg="http://schemas.microsoft.com/office/word/2010/wordprocessingGroup" xmlns:wpi="http://schemas.microsoft.com/office/word/2010/wordprocessingInk" xmlns:wne="http://schemas.microsoft.com/office/word/2006/wordml" xmlns:wps="http://schemas.microsoft.com/office/word/2010/wordprocessingShape" mc:Ignorable="w14 w15 w16se w16cid w16 w16cex w16sdtdh wp14">
+<w:endnotes xmlns:wpc="http://schemas.microsoft.com/office/word/2010/wordprocessingCanvas" xmlns:cx="http://schemas.microsoft.com/office/drawing/2014/chartex" xmlns:cx1="http://schemas.microsoft.com/office/drawing/2015/9/8/chartex" xmlns:cx2="http://schemas.microsoft.com/office/drawing/2015/10/21/chartex" xmlns:cx3="http://schemas.microsoft.com/office/drawing/2016/5/9/chartex" xmlns:cx4="http://schemas.microsoft.com/office/drawing/2016/5/10/chartex" xmlns:cx5="http://schemas.microsoft.com/office/drawing/2016/5/11/chartex" xmlns:cx6="http://schemas.microsoft.com/office/drawing/2016/5/12/chartex" xmlns:cx7="http://schemas.microsoft.com/office/drawing/2016/5/13/chartex" xmlns:cx8="http://schemas.microsoft.com/office/drawing/2016/5/14/chartex" xmlns:mc="http://schemas.openxmlformats.org/markup-compatibility/2006" xmlns:aink="http://schemas.microsoft.com/office/drawing/2016/ink" xmlns:am3d="http://schemas.microsoft.com/office/drawing/2017/model3d" xmlns:o="urn:schemas-microsoft-com:office:office" xmlns:oel="http://schemas.microsoft.com/office/2019/extlst" xmlns:r="http://schemas.openxmlformats.org/officeDocument/2006/relationships" xmlns:m="http://schemas.openxmlformats.org/officeDocument/2006/math" xmlns:v="urn:schemas-microsoft-com:vml" xmlns:wp14="http://schemas.microsoft.com/office/word/2010/wordprocessingDrawing" xmlns:wp="http://schemas.openxmlformats.org/drawingml/2006/wordprocessingDrawing" xmlns:w10="urn:schemas-microsoft-com:office:word" xmlns:w="http://schemas.openxmlformats.org/wordprocessingml/2006/main" xmlns:w14="http://schemas.microsoft.com/office/word/2010/wordml" xmlns:w15="http://schemas.microsoft.com/office/word/2012/wordml" xmlns:w16cex="http://schemas.microsoft.com/office/word/2018/wordml/cex" xmlns:w16cid="http://schemas.microsoft.com/office/word/2016/wordml/cid" xmlns:w16="http://schemas.microsoft.com/office/word/2018/wordml" xmlns:w16du="http://schemas.microsoft.com/office/word/2023/wordml/word16du" xmlns:w16sdtdh="http://schemas.microsoft.com/office/word/2020/wordml/sdtdatahash" xmlns:w16se="http://schemas.microsoft.com/office/word/2015/wordml/symex" xmlns:wpg="http://schemas.microsoft.com/office/word/2010/wordprocessingGroup" xmlns:wpi="http://schemas.microsoft.com/office/word/2010/wordprocessingInk" xmlns:wne="http://schemas.microsoft.com/office/word/2006/wordml" xmlns:wps="http://schemas.microsoft.com/office/word/2010/wordprocessingShape" mc:Ignorable="w14 w15 w16se w16cid w16 w16cex w16sdtdh w16du wp14">
   <w:endnote w:type="separator" w:id="-1">
     <w:p>
       <w:pPr>
@@ -45831,7 +45924,7 @@
 </file>
 
 <file path=word/footer1.xml><?xml version="1.0" encoding="utf-8"?>
-<w:ftr xmlns:wpc="http://schemas.microsoft.com/office/word/2010/wordprocessingCanvas" xmlns:cx="http://schemas.microsoft.com/office/drawing/2014/chartex" xmlns:cx1="http://schemas.microsoft.com/office/drawing/2015/9/8/chartex" xmlns:cx2="http://schemas.microsoft.com/office/drawing/2015/10/21/chartex" xmlns:cx3="http://schemas.microsoft.com/office/drawing/2016/5/9/chartex" xmlns:cx4="http://schemas.microsoft.com/office/drawing/2016/5/10/chartex" xmlns:cx5="http://schemas.microsoft.com/office/drawing/2016/5/11/chartex" xmlns:cx6="http://schemas.microsoft.com/office/drawing/2016/5/12/chartex" xmlns:cx7="http://schemas.microsoft.com/office/drawing/2016/5/13/chartex" xmlns:cx8="http://schemas.microsoft.com/office/drawing/2016/5/14/chartex" xmlns:mc="http://schemas.openxmlformats.org/markup-compatibility/2006" xmlns:aink="http://schemas.microsoft.com/office/drawing/2016/ink" xmlns:am3d="http://schemas.microsoft.com/office/drawing/2017/model3d" xmlns:o="urn:schemas-microsoft-com:office:office" xmlns:r="http://schemas.openxmlformats.org/officeDocument/2006/relationships" xmlns:m="http://schemas.openxmlformats.org/officeDocument/2006/math" xmlns:v="urn:schemas-microsoft-com:vml" xmlns:wp14="http://schemas.microsoft.com/office/word/2010/wordprocessingDrawing" xmlns:wp="http://schemas.openxmlformats.org/drawingml/2006/wordprocessingDrawing" xmlns:w10="urn:schemas-microsoft-com:office:word" xmlns:w="http://schemas.openxmlformats.org/wordprocessingml/2006/main" xmlns:w14="http://schemas.microsoft.com/office/word/2010/wordml" xmlns:w15="http://schemas.microsoft.com/office/word/2012/wordml" xmlns:w16cex="http://schemas.microsoft.com/office/word/2018/wordml/cex" xmlns:w16cid="http://schemas.microsoft.com/office/word/2016/wordml/cid" xmlns:w16="http://schemas.microsoft.com/office/word/2018/wordml" xmlns:w16sdtdh="http://schemas.microsoft.com/office/word/2020/wordml/sdtdatahash" xmlns:w16se="http://schemas.microsoft.com/office/word/2015/wordml/symex" xmlns:wpg="http://schemas.microsoft.com/office/word/2010/wordprocessingGroup" xmlns:wpi="http://schemas.microsoft.com/office/word/2010/wordprocessingInk" xmlns:wne="http://schemas.microsoft.com/office/word/2006/wordml" xmlns:wps="http://schemas.microsoft.com/office/word/2010/wordprocessingShape" mc:Ignorable="w14 w15 w16se w16cid w16 w16cex w16sdtdh wp14">
+<w:ftr xmlns:wpc="http://schemas.microsoft.com/office/word/2010/wordprocessingCanvas" xmlns:cx="http://schemas.microsoft.com/office/drawing/2014/chartex" xmlns:cx1="http://schemas.microsoft.com/office/drawing/2015/9/8/chartex" xmlns:cx2="http://schemas.microsoft.com/office/drawing/2015/10/21/chartex" xmlns:cx3="http://schemas.microsoft.com/office/drawing/2016/5/9/chartex" xmlns:cx4="http://schemas.microsoft.com/office/drawing/2016/5/10/chartex" xmlns:cx5="http://schemas.microsoft.com/office/drawing/2016/5/11/chartex" xmlns:cx6="http://schemas.microsoft.com/office/drawing/2016/5/12/chartex" xmlns:cx7="http://schemas.microsoft.com/office/drawing/2016/5/13/chartex" xmlns:cx8="http://schemas.microsoft.com/office/drawing/2016/5/14/chartex" xmlns:mc="http://schemas.openxmlformats.org/markup-compatibility/2006" xmlns:aink="http://schemas.microsoft.com/office/drawing/2016/ink" xmlns:am3d="http://schemas.microsoft.com/office/drawing/2017/model3d" xmlns:o="urn:schemas-microsoft-com:office:office" xmlns:oel="http://schemas.microsoft.com/office/2019/extlst" xmlns:r="http://schemas.openxmlformats.org/officeDocument/2006/relationships" xmlns:m="http://schemas.openxmlformats.org/officeDocument/2006/math" xmlns:v="urn:schemas-microsoft-com:vml" xmlns:wp14="http://schemas.microsoft.com/office/word/2010/wordprocessingDrawing" xmlns:wp="http://schemas.openxmlformats.org/drawingml/2006/wordprocessingDrawing" xmlns:w10="urn:schemas-microsoft-com:office:word" xmlns:w="http://schemas.openxmlformats.org/wordprocessingml/2006/main" xmlns:w14="http://schemas.microsoft.com/office/word/2010/wordml" xmlns:w15="http://schemas.microsoft.com/office/word/2012/wordml" xmlns:w16cex="http://schemas.microsoft.com/office/word/2018/wordml/cex" xmlns:w16cid="http://schemas.microsoft.com/office/word/2016/wordml/cid" xmlns:w16="http://schemas.microsoft.com/office/word/2018/wordml" xmlns:w16du="http://schemas.microsoft.com/office/word/2023/wordml/word16du" xmlns:w16sdtdh="http://schemas.microsoft.com/office/word/2020/wordml/sdtdatahash" xmlns:w16se="http://schemas.microsoft.com/office/word/2015/wordml/symex" xmlns:wpg="http://schemas.microsoft.com/office/word/2010/wordprocessingGroup" xmlns:wpi="http://schemas.microsoft.com/office/word/2010/wordprocessingInk" xmlns:wne="http://schemas.microsoft.com/office/word/2006/wordml" xmlns:wps="http://schemas.microsoft.com/office/word/2010/wordprocessingShape" mc:Ignorable="w14 w15 w16se w16cid w16 w16cex w16sdtdh w16du wp14">
   <w:p>
     <w:pPr>
       <w:pStyle w:val="Footer"/>
@@ -45893,7 +45986,7 @@
 </file>
 
 <file path=word/footnotes.xml><?xml version="1.0" encoding="utf-8"?>
-<w:footnotes xmlns:wpc="http://schemas.microsoft.com/office/word/2010/wordprocessingCanvas" xmlns:cx="http://schemas.microsoft.com/office/drawing/2014/chartex" xmlns:cx1="http://schemas.microsoft.com/office/drawing/2015/9/8/chartex" xmlns:cx2="http://schemas.microsoft.com/office/drawing/2015/10/21/chartex" xmlns:cx3="http://schemas.microsoft.com/office/drawing/2016/5/9/chartex" xmlns:cx4="http://schemas.microsoft.com/office/drawing/2016/5/10/chartex" xmlns:cx5="http://schemas.microsoft.com/office/drawing/2016/5/11/chartex" xmlns:cx6="http://schemas.microsoft.com/office/drawing/2016/5/12/chartex" xmlns:cx7="http://schemas.microsoft.com/office/drawing/2016/5/13/chartex" xmlns:cx8="http://schemas.microsoft.com/office/drawing/2016/5/14/chartex" xmlns:mc="http://schemas.openxmlformats.org/markup-compatibility/2006" xmlns:aink="http://schemas.microsoft.com/office/drawing/2016/ink" xmlns:am3d="http://schemas.microsoft.com/office/drawing/2017/model3d" xmlns:o="urn:schemas-microsoft-com:office:office" xmlns:r="http://schemas.openxmlformats.org/officeDocument/2006/relationships" xmlns:m="http://schemas.openxmlformats.org/officeDocument/2006/math" xmlns:v="urn:schemas-microsoft-com:vml" xmlns:wp14="http://schemas.microsoft.com/office/word/2010/wordprocessingDrawing" xmlns:wp="http://schemas.openxmlformats.org/drawingml/2006/wordprocessingDrawing" xmlns:w10="urn:schemas-microsoft-com:office:word" xmlns:w="http://schemas.openxmlformats.org/wordprocessingml/2006/main" xmlns:w14="http://schemas.microsoft.com/office/word/2010/wordml" xmlns:w15="http://schemas.microsoft.com/office/word/2012/wordml" xmlns:w16cex="http://schemas.microsoft.com/office/word/2018/wordml/cex" xmlns:w16cid="http://schemas.microsoft.com/office/word/2016/wordml/cid" xmlns:w16="http://schemas.microsoft.com/office/word/2018/wordml" xmlns:w16sdtdh="http://schemas.microsoft.com/office/word/2020/wordml/sdtdatahash" xmlns:w16se="http://schemas.microsoft.com/office/word/2015/wordml/symex" xmlns:wpg="http://schemas.microsoft.com/office/word/2010/wordprocessingGroup" xmlns:wpi="http://schemas.microsoft.com/office/word/2010/wordprocessingInk" xmlns:wne="http://schemas.microsoft.com/office/word/2006/wordml" xmlns:wps="http://schemas.microsoft.com/office/word/2010/wordprocessingShape" mc:Ignorable="w14 w15 w16se w16cid w16 w16cex w16sdtdh wp14">
+<w:footnotes xmlns:wpc="http://schemas.microsoft.com/office/word/2010/wordprocessingCanvas" xmlns:cx="http://schemas.microsoft.com/office/drawing/2014/chartex" xmlns:cx1="http://schemas.microsoft.com/office/drawing/2015/9/8/chartex" xmlns:cx2="http://schemas.microsoft.com/office/drawing/2015/10/21/chartex" xmlns:cx3="http://schemas.microsoft.com/office/drawing/2016/5/9/chartex" xmlns:cx4="http://schemas.microsoft.com/office/drawing/2016/5/10/chartex" xmlns:cx5="http://schemas.microsoft.com/office/drawing/2016/5/11/chartex" xmlns:cx6="http://schemas.microsoft.com/office/drawing/2016/5/12/chartex" xmlns:cx7="http://schemas.microsoft.com/office/drawing/2016/5/13/chartex" xmlns:cx8="http://schemas.microsoft.com/office/drawing/2016/5/14/chartex" xmlns:mc="http://schemas.openxmlformats.org/markup-compatibility/2006" xmlns:aink="http://schemas.microsoft.com/office/drawing/2016/ink" xmlns:am3d="http://schemas.microsoft.com/office/drawing/2017/model3d" xmlns:o="urn:schemas-microsoft-com:office:office" xmlns:oel="http://schemas.microsoft.com/office/2019/extlst" xmlns:r="http://schemas.openxmlformats.org/officeDocument/2006/relationships" xmlns:m="http://schemas.openxmlformats.org/officeDocument/2006/math" xmlns:v="urn:schemas-microsoft-com:vml" xmlns:wp14="http://schemas.microsoft.com/office/word/2010/wordprocessingDrawing" xmlns:wp="http://schemas.openxmlformats.org/drawingml/2006/wordprocessingDrawing" xmlns:w10="urn:schemas-microsoft-com:office:word" xmlns:w="http://schemas.openxmlformats.org/wordprocessingml/2006/main" xmlns:w14="http://schemas.microsoft.com/office/word/2010/wordml" xmlns:w15="http://schemas.microsoft.com/office/word/2012/wordml" xmlns:w16cex="http://schemas.microsoft.com/office/word/2018/wordml/cex" xmlns:w16cid="http://schemas.microsoft.com/office/word/2016/wordml/cid" xmlns:w16="http://schemas.microsoft.com/office/word/2018/wordml" xmlns:w16du="http://schemas.microsoft.com/office/word/2023/wordml/word16du" xmlns:w16sdtdh="http://schemas.microsoft.com/office/word/2020/wordml/sdtdatahash" xmlns:w16se="http://schemas.microsoft.com/office/word/2015/wordml/symex" xmlns:wpg="http://schemas.microsoft.com/office/word/2010/wordprocessingGroup" xmlns:wpi="http://schemas.microsoft.com/office/word/2010/wordprocessingInk" xmlns:wne="http://schemas.microsoft.com/office/word/2006/wordml" xmlns:wps="http://schemas.microsoft.com/office/word/2010/wordprocessingShape" mc:Ignorable="w14 w15 w16se w16cid w16 w16cex w16sdtdh w16du wp14">
   <w:footnote w:type="separator" w:id="-1">
     <w:p>
       <w:pPr>
@@ -45918,7 +46011,7 @@
 </file>
 
 <file path=word/header1.xml><?xml version="1.0" encoding="utf-8"?>
-<w:hdr xmlns:wpc="http://schemas.microsoft.com/office/word/2010/wordprocessingCanvas" xmlns:cx="http://schemas.microsoft.com/office/drawing/2014/chartex" xmlns:cx1="http://schemas.microsoft.com/office/drawing/2015/9/8/chartex" xmlns:cx2="http://schemas.microsoft.com/office/drawing/2015/10/21/chartex" xmlns:cx3="http://schemas.microsoft.com/office/drawing/2016/5/9/chartex" xmlns:cx4="http://schemas.microsoft.com/office/drawing/2016/5/10/chartex" xmlns:cx5="http://schemas.microsoft.com/office/drawing/2016/5/11/chartex" xmlns:cx6="http://schemas.microsoft.com/office/drawing/2016/5/12/chartex" xmlns:cx7="http://schemas.microsoft.com/office/drawing/2016/5/13/chartex" xmlns:cx8="http://schemas.microsoft.com/office/drawing/2016/5/14/chartex" xmlns:mc="http://schemas.openxmlformats.org/markup-compatibility/2006" xmlns:aink="http://schemas.microsoft.com/office/drawing/2016/ink" xmlns:am3d="http://schemas.microsoft.com/office/drawing/2017/model3d" xmlns:o="urn:schemas-microsoft-com:office:office" xmlns:r="http://schemas.openxmlformats.org/officeDocument/2006/relationships" xmlns:m="http://schemas.openxmlformats.org/officeDocument/2006/math" xmlns:v="urn:schemas-microsoft-com:vml" xmlns:wp14="http://schemas.microsoft.com/office/word/2010/wordprocessingDrawing" xmlns:wp="http://schemas.openxmlformats.org/drawingml/2006/wordprocessingDrawing" xmlns:w10="urn:schemas-microsoft-com:office:word" xmlns:w="http://schemas.openxmlformats.org/wordprocessingml/2006/main" xmlns:w14="http://schemas.microsoft.com/office/word/2010/wordml" xmlns:w15="http://schemas.microsoft.com/office/word/2012/wordml" xmlns:w16cex="http://schemas.microsoft.com/office/word/2018/wordml/cex" xmlns:w16cid="http://schemas.microsoft.com/office/word/2016/wordml/cid" xmlns:w16="http://schemas.microsoft.com/office/word/2018/wordml" xmlns:w16sdtdh="http://schemas.microsoft.com/office/word/2020/wordml/sdtdatahash" xmlns:w16se="http://schemas.microsoft.com/office/word/2015/wordml/symex" xmlns:wpg="http://schemas.microsoft.com/office/word/2010/wordprocessingGroup" xmlns:wpi="http://schemas.microsoft.com/office/word/2010/wordprocessingInk" xmlns:wne="http://schemas.microsoft.com/office/word/2006/wordml" xmlns:wps="http://schemas.microsoft.com/office/word/2010/wordprocessingShape" mc:Ignorable="w14 w15 w16se w16cid w16 w16cex w16sdtdh wp14">
+<w:hdr xmlns:wpc="http://schemas.microsoft.com/office/word/2010/wordprocessingCanvas" xmlns:cx="http://schemas.microsoft.com/office/drawing/2014/chartex" xmlns:cx1="http://schemas.microsoft.com/office/drawing/2015/9/8/chartex" xmlns:cx2="http://schemas.microsoft.com/office/drawing/2015/10/21/chartex" xmlns:cx3="http://schemas.microsoft.com/office/drawing/2016/5/9/chartex" xmlns:cx4="http://schemas.microsoft.com/office/drawing/2016/5/10/chartex" xmlns:cx5="http://schemas.microsoft.com/office/drawing/2016/5/11/chartex" xmlns:cx6="http://schemas.microsoft.com/office/drawing/2016/5/12/chartex" xmlns:cx7="http://schemas.microsoft.com/office/drawing/2016/5/13/chartex" xmlns:cx8="http://schemas.microsoft.com/office/drawing/2016/5/14/chartex" xmlns:mc="http://schemas.openxmlformats.org/markup-compatibility/2006" xmlns:aink="http://schemas.microsoft.com/office/drawing/2016/ink" xmlns:am3d="http://schemas.microsoft.com/office/drawing/2017/model3d" xmlns:o="urn:schemas-microsoft-com:office:office" xmlns:oel="http://schemas.microsoft.com/office/2019/extlst" xmlns:r="http://schemas.openxmlformats.org/officeDocument/2006/relationships" xmlns:m="http://schemas.openxmlformats.org/officeDocument/2006/math" xmlns:v="urn:schemas-microsoft-com:vml" xmlns:wp14="http://schemas.microsoft.com/office/word/2010/wordprocessingDrawing" xmlns:wp="http://schemas.openxmlformats.org/drawingml/2006/wordprocessingDrawing" xmlns:w10="urn:schemas-microsoft-com:office:word" xmlns:w="http://schemas.openxmlformats.org/wordprocessingml/2006/main" xmlns:w14="http://schemas.microsoft.com/office/word/2010/wordml" xmlns:w15="http://schemas.microsoft.com/office/word/2012/wordml" xmlns:w16cex="http://schemas.microsoft.com/office/word/2018/wordml/cex" xmlns:w16cid="http://schemas.microsoft.com/office/word/2016/wordml/cid" xmlns:w16="http://schemas.microsoft.com/office/word/2018/wordml" xmlns:w16du="http://schemas.microsoft.com/office/word/2023/wordml/word16du" xmlns:w16sdtdh="http://schemas.microsoft.com/office/word/2020/wordml/sdtdatahash" xmlns:w16se="http://schemas.microsoft.com/office/word/2015/wordml/symex" xmlns:wpg="http://schemas.microsoft.com/office/word/2010/wordprocessingGroup" xmlns:wpi="http://schemas.microsoft.com/office/word/2010/wordprocessingInk" xmlns:wne="http://schemas.microsoft.com/office/word/2006/wordml" xmlns:wps="http://schemas.microsoft.com/office/word/2010/wordprocessingShape" mc:Ignorable="w14 w15 w16se w16cid w16 w16cex w16sdtdh w16du wp14">
   <w:p>
     <w:pPr>
       <w:pStyle w:val="Header"/>
@@ -46049,7 +46142,7 @@
 </file>
 
 <file path=word/numbering.xml><?xml version="1.0" encoding="utf-8"?>
-<w:numbering xmlns:wpc="http://schemas.microsoft.com/office/word/2010/wordprocessingCanvas" xmlns:cx="http://schemas.microsoft.com/office/drawing/2014/chartex" xmlns:cx1="http://schemas.microsoft.com/office/drawing/2015/9/8/chartex" xmlns:cx2="http://schemas.microsoft.com/office/drawing/2015/10/21/chartex" xmlns:cx3="http://schemas.microsoft.com/office/drawing/2016/5/9/chartex" xmlns:cx4="http://schemas.microsoft.com/office/drawing/2016/5/10/chartex" xmlns:cx5="http://schemas.microsoft.com/office/drawing/2016/5/11/chartex" xmlns:cx6="http://schemas.microsoft.com/office/drawing/2016/5/12/chartex" xmlns:cx7="http://schemas.microsoft.com/office/drawing/2016/5/13/chartex" xmlns:cx8="http://schemas.microsoft.com/office/drawing/2016/5/14/chartex" xmlns:mc="http://schemas.openxmlformats.org/markup-compatibility/2006" xmlns:aink="http://schemas.microsoft.com/office/drawing/2016/ink" xmlns:am3d="http://schemas.microsoft.com/office/drawing/2017/model3d" xmlns:o="urn:schemas-microsoft-com:office:office" xmlns:r="http://schemas.openxmlformats.org/officeDocument/2006/relationships" xmlns:m="http://schemas.openxmlformats.org/officeDocument/2006/math" xmlns:v="urn:schemas-microsoft-com:vml" xmlns:wp14="http://schemas.microsoft.com/office/word/2010/wordprocessingDrawing" xmlns:wp="http://schemas.openxmlformats.org/drawingml/2006/wordprocessingDrawing" xmlns:w10="urn:schemas-microsoft-com:office:word" xmlns:w="http://schemas.openxmlformats.org/wordprocessingml/2006/main" xmlns:w14="http://schemas.microsoft.com/office/word/2010/wordml" xmlns:w15="http://schemas.microsoft.com/office/word/2012/wordml" xmlns:w16cex="http://schemas.microsoft.com/office/word/2018/wordml/cex" xmlns:w16cid="http://schemas.microsoft.com/office/word/2016/wordml/cid" xmlns:w16="http://schemas.microsoft.com/office/word/2018/wordml" xmlns:w16sdtdh="http://schemas.microsoft.com/office/word/2020/wordml/sdtdatahash" xmlns:w16se="http://schemas.microsoft.com/office/word/2015/wordml/symex" xmlns:wpg="http://schemas.microsoft.com/office/word/2010/wordprocessingGroup" xmlns:wpi="http://schemas.microsoft.com/office/word/2010/wordprocessingInk" xmlns:wne="http://schemas.microsoft.com/office/word/2006/wordml" xmlns:wps="http://schemas.microsoft.com/office/word/2010/wordprocessingShape" mc:Ignorable="w14 w15 w16se w16cid w16 w16cex w16sdtdh wp14">
+<w:numbering xmlns:wpc="http://schemas.microsoft.com/office/word/2010/wordprocessingCanvas" xmlns:cx="http://schemas.microsoft.com/office/drawing/2014/chartex" xmlns:cx1="http://schemas.microsoft.com/office/drawing/2015/9/8/chartex" xmlns:cx2="http://schemas.microsoft.com/office/drawing/2015/10/21/chartex" xmlns:cx3="http://schemas.microsoft.com/office/drawing/2016/5/9/chartex" xmlns:cx4="http://schemas.microsoft.com/office/drawing/2016/5/10/chartex" xmlns:cx5="http://schemas.microsoft.com/office/drawing/2016/5/11/chartex" xmlns:cx6="http://schemas.microsoft.com/office/drawing/2016/5/12/chartex" xmlns:cx7="http://schemas.microsoft.com/office/drawing/2016/5/13/chartex" xmlns:cx8="http://schemas.microsoft.com/office/drawing/2016/5/14/chartex" xmlns:mc="http://schemas.openxmlformats.org/markup-compatibility/2006" xmlns:aink="http://schemas.microsoft.com/office/drawing/2016/ink" xmlns:am3d="http://schemas.microsoft.com/office/drawing/2017/model3d" xmlns:o="urn:schemas-microsoft-com:office:office" xmlns:oel="http://schemas.microsoft.com/office/2019/extlst" xmlns:r="http://schemas.openxmlformats.org/officeDocument/2006/relationships" xmlns:m="http://schemas.openxmlformats.org/officeDocument/2006/math" xmlns:v="urn:schemas-microsoft-com:vml" xmlns:wp14="http://schemas.microsoft.com/office/word/2010/wordprocessingDrawing" xmlns:wp="http://schemas.openxmlformats.org/drawingml/2006/wordprocessingDrawing" xmlns:w10="urn:schemas-microsoft-com:office:word" xmlns:w="http://schemas.openxmlformats.org/wordprocessingml/2006/main" xmlns:w14="http://schemas.microsoft.com/office/word/2010/wordml" xmlns:w15="http://schemas.microsoft.com/office/word/2012/wordml" xmlns:w16cex="http://schemas.microsoft.com/office/word/2018/wordml/cex" xmlns:w16cid="http://schemas.microsoft.com/office/word/2016/wordml/cid" xmlns:w16="http://schemas.microsoft.com/office/word/2018/wordml" xmlns:w16du="http://schemas.microsoft.com/office/word/2023/wordml/word16du" xmlns:w16sdtdh="http://schemas.microsoft.com/office/word/2020/wordml/sdtdatahash" xmlns:w16se="http://schemas.microsoft.com/office/word/2015/wordml/symex" xmlns:wpg="http://schemas.microsoft.com/office/word/2010/wordprocessingGroup" xmlns:wpi="http://schemas.microsoft.com/office/word/2010/wordprocessingInk" xmlns:wne="http://schemas.microsoft.com/office/word/2006/wordml" xmlns:wps="http://schemas.microsoft.com/office/word/2010/wordprocessingShape" mc:Ignorable="w14 w15 w16se w16cid w16 w16cex w16sdtdh w16du wp14">
   <w:abstractNum w:abstractNumId="0" w15:restartNumberingAfterBreak="0">
     <w:nsid w:val="01195960"/>
     <w:multiLevelType w:val="hybridMultilevel"/>
@@ -50271,153 +50364,153 @@
       </w:pPr>
     </w:lvl>
   </w:abstractNum>
-  <w:num w:numId="1">
+  <w:num w:numId="1" w16cid:durableId="878009908">
     <w:abstractNumId w:val="0"/>
   </w:num>
-  <w:num w:numId="2">
+  <w:num w:numId="2" w16cid:durableId="1001859357">
     <w:abstractNumId w:val="16"/>
   </w:num>
-  <w:num w:numId="3">
+  <w:num w:numId="3" w16cid:durableId="1431319844">
     <w:abstractNumId w:val="5"/>
   </w:num>
-  <w:num w:numId="4">
+  <w:num w:numId="4" w16cid:durableId="1859855646">
     <w:abstractNumId w:val="17"/>
   </w:num>
-  <w:num w:numId="5">
+  <w:num w:numId="5" w16cid:durableId="321396309">
     <w:abstractNumId w:val="30"/>
   </w:num>
-  <w:num w:numId="6">
+  <w:num w:numId="6" w16cid:durableId="1412700839">
     <w:abstractNumId w:val="2"/>
   </w:num>
-  <w:num w:numId="7">
+  <w:num w:numId="7" w16cid:durableId="1680885758">
     <w:abstractNumId w:val="6"/>
   </w:num>
-  <w:num w:numId="8">
+  <w:num w:numId="8" w16cid:durableId="379549821">
     <w:abstractNumId w:val="19"/>
   </w:num>
-  <w:num w:numId="9">
+  <w:num w:numId="9" w16cid:durableId="275723412">
     <w:abstractNumId w:val="40"/>
   </w:num>
-  <w:num w:numId="10">
+  <w:num w:numId="10" w16cid:durableId="928974592">
     <w:abstractNumId w:val="1"/>
   </w:num>
-  <w:num w:numId="11">
+  <w:num w:numId="11" w16cid:durableId="2025815223">
     <w:abstractNumId w:val="33"/>
   </w:num>
-  <w:num w:numId="12">
+  <w:num w:numId="12" w16cid:durableId="1291402504">
     <w:abstractNumId w:val="35"/>
   </w:num>
-  <w:num w:numId="13">
+  <w:num w:numId="13" w16cid:durableId="1426222701">
     <w:abstractNumId w:val="26"/>
   </w:num>
-  <w:num w:numId="14">
+  <w:num w:numId="14" w16cid:durableId="153763722">
     <w:abstractNumId w:val="44"/>
   </w:num>
-  <w:num w:numId="15">
+  <w:num w:numId="15" w16cid:durableId="1691688043">
     <w:abstractNumId w:val="22"/>
   </w:num>
-  <w:num w:numId="16">
+  <w:num w:numId="16" w16cid:durableId="755981564">
     <w:abstractNumId w:val="41"/>
   </w:num>
-  <w:num w:numId="17">
+  <w:num w:numId="17" w16cid:durableId="1399010535">
     <w:abstractNumId w:val="25"/>
   </w:num>
-  <w:num w:numId="18">
+  <w:num w:numId="18" w16cid:durableId="528417634">
     <w:abstractNumId w:val="11"/>
   </w:num>
-  <w:num w:numId="19">
+  <w:num w:numId="19" w16cid:durableId="180516126">
     <w:abstractNumId w:val="9"/>
   </w:num>
-  <w:num w:numId="20">
+  <w:num w:numId="20" w16cid:durableId="972758199">
     <w:abstractNumId w:val="39"/>
   </w:num>
-  <w:num w:numId="21">
+  <w:num w:numId="21" w16cid:durableId="91974463">
     <w:abstractNumId w:val="20"/>
   </w:num>
-  <w:num w:numId="22">
+  <w:num w:numId="22" w16cid:durableId="2140998777">
     <w:abstractNumId w:val="13"/>
   </w:num>
-  <w:num w:numId="23">
+  <w:num w:numId="23" w16cid:durableId="448859171">
     <w:abstractNumId w:val="12"/>
   </w:num>
-  <w:num w:numId="24">
+  <w:num w:numId="24" w16cid:durableId="657029982">
     <w:abstractNumId w:val="21"/>
   </w:num>
-  <w:num w:numId="25">
+  <w:num w:numId="25" w16cid:durableId="1823111505">
     <w:abstractNumId w:val="45"/>
   </w:num>
-  <w:num w:numId="26">
+  <w:num w:numId="26" w16cid:durableId="93980238">
     <w:abstractNumId w:val="29"/>
   </w:num>
-  <w:num w:numId="27">
+  <w:num w:numId="27" w16cid:durableId="1078481315">
     <w:abstractNumId w:val="10"/>
   </w:num>
-  <w:num w:numId="28">
+  <w:num w:numId="28" w16cid:durableId="1796214432">
     <w:abstractNumId w:val="8"/>
   </w:num>
-  <w:num w:numId="29">
+  <w:num w:numId="29" w16cid:durableId="94442903">
     <w:abstractNumId w:val="23"/>
   </w:num>
-  <w:num w:numId="30">
+  <w:num w:numId="30" w16cid:durableId="1220674226">
     <w:abstractNumId w:val="43"/>
   </w:num>
-  <w:num w:numId="31">
+  <w:num w:numId="31" w16cid:durableId="555820572">
     <w:abstractNumId w:val="32"/>
   </w:num>
-  <w:num w:numId="32">
+  <w:num w:numId="32" w16cid:durableId="1704819741">
     <w:abstractNumId w:val="24"/>
   </w:num>
-  <w:num w:numId="33">
+  <w:num w:numId="33" w16cid:durableId="882592810">
     <w:abstractNumId w:val="3"/>
   </w:num>
-  <w:num w:numId="34">
+  <w:num w:numId="34" w16cid:durableId="2007436044">
     <w:abstractNumId w:val="38"/>
   </w:num>
-  <w:num w:numId="35">
+  <w:num w:numId="35" w16cid:durableId="1802264267">
     <w:abstractNumId w:val="7"/>
   </w:num>
-  <w:num w:numId="36">
+  <w:num w:numId="36" w16cid:durableId="433400649">
     <w:abstractNumId w:val="28"/>
   </w:num>
-  <w:num w:numId="37">
+  <w:num w:numId="37" w16cid:durableId="121969431">
     <w:abstractNumId w:val="14"/>
   </w:num>
-  <w:num w:numId="38">
+  <w:num w:numId="38" w16cid:durableId="1875313919">
     <w:abstractNumId w:val="42"/>
   </w:num>
-  <w:num w:numId="39">
+  <w:num w:numId="39" w16cid:durableId="734863729">
     <w:abstractNumId w:val="18"/>
   </w:num>
-  <w:num w:numId="40">
+  <w:num w:numId="40" w16cid:durableId="1771663301">
     <w:abstractNumId w:val="36"/>
   </w:num>
-  <w:num w:numId="41">
+  <w:num w:numId="41" w16cid:durableId="213079763">
     <w:abstractNumId w:val="27"/>
   </w:num>
-  <w:num w:numId="42">
+  <w:num w:numId="42" w16cid:durableId="1086465826">
     <w:abstractNumId w:val="37"/>
   </w:num>
-  <w:num w:numId="43">
+  <w:num w:numId="43" w16cid:durableId="709575697">
     <w:abstractNumId w:val="4"/>
   </w:num>
-  <w:num w:numId="44">
+  <w:num w:numId="44" w16cid:durableId="1589381776">
     <w:abstractNumId w:val="34"/>
   </w:num>
-  <w:num w:numId="45">
+  <w:num w:numId="45" w16cid:durableId="1767385938">
     <w:abstractNumId w:val="15"/>
   </w:num>
-  <w:num w:numId="46">
+  <w:num w:numId="46" w16cid:durableId="1193496483">
     <w:abstractNumId w:val="31"/>
   </w:num>
 </w:numbering>
 </file>
 
 <file path=word/styles.xml><?xml version="1.0" encoding="utf-8"?>
-<w:styles xmlns:mc="http://schemas.openxmlformats.org/markup-compatibility/2006" xmlns:r="http://schemas.openxmlformats.org/officeDocument/2006/relationships" xmlns:w="http://schemas.openxmlformats.org/wordprocessingml/2006/main" xmlns:w14="http://schemas.microsoft.com/office/word/2010/wordml" xmlns:w15="http://schemas.microsoft.com/office/word/2012/wordml" xmlns:w16cex="http://schemas.microsoft.com/office/word/2018/wordml/cex" xmlns:w16cid="http://schemas.microsoft.com/office/word/2016/wordml/cid" xmlns:w16="http://schemas.microsoft.com/office/word/2018/wordml" xmlns:w16sdtdh="http://schemas.microsoft.com/office/word/2020/wordml/sdtdatahash" xmlns:w16se="http://schemas.microsoft.com/office/word/2015/wordml/symex" mc:Ignorable="w14 w15 w16se w16cid w16 w16cex w16sdtdh">
+<w:styles xmlns:mc="http://schemas.openxmlformats.org/markup-compatibility/2006" xmlns:r="http://schemas.openxmlformats.org/officeDocument/2006/relationships" xmlns:w="http://schemas.openxmlformats.org/wordprocessingml/2006/main" xmlns:w14="http://schemas.microsoft.com/office/word/2010/wordml" xmlns:w15="http://schemas.microsoft.com/office/word/2012/wordml" xmlns:w16cex="http://schemas.microsoft.com/office/word/2018/wordml/cex" xmlns:w16cid="http://schemas.microsoft.com/office/word/2016/wordml/cid" xmlns:w16="http://schemas.microsoft.com/office/word/2018/wordml" xmlns:w16du="http://schemas.microsoft.com/office/word/2023/wordml/word16du" xmlns:w16sdtdh="http://schemas.microsoft.com/office/word/2020/wordml/sdtdatahash" xmlns:w16se="http://schemas.microsoft.com/office/word/2015/wordml/symex" mc:Ignorable="w14 w15 w16se w16cid w16 w16cex w16sdtdh w16du">
   <w:docDefaults>
     <w:rPrDefault>
       <w:rPr>
-        <w:rFonts w:asciiTheme="minorHAnsi" w:eastAsiaTheme="minorHAnsi" w:hAnsiTheme="minorHAnsi" w:cstheme="minorBidi"/>
+        <w:rFonts w:asciiTheme="minorHAnsi" w:eastAsiaTheme="minorEastAsia" w:hAnsiTheme="minorHAnsi" w:cstheme="minorBidi"/>
         <w:sz w:val="22"/>
         <w:szCs w:val="22"/>
         <w:lang w:val="en-CA" w:eastAsia="en-US" w:bidi="ar-SA"/>
@@ -50884,7 +50977,6 @@
   <w:style w:type="character" w:default="1" w:styleId="DefaultParagraphFont">
     <w:name w:val="Default Paragraph Font"/>
     <w:uiPriority w:val="1"/>
-    <w:semiHidden/>
     <w:unhideWhenUsed/>
   </w:style>
   <w:style w:type="table" w:default="1" w:styleId="TableNormal">

</xml_diff>